<commit_message>
feat(main):add files to lab 02
</commit_message>
<xml_diff>
--- a/labs/lab03/report/report.docx
+++ b/labs/lab03/report/report.docx
@@ -575,7 +575,7 @@
       </w:r>
     </w:p>
     <w:bookmarkEnd w:id="22"/>
-    <w:bookmarkStart w:id="38" w:name="выполнение-лабораторной-работы"/>
+    <w:bookmarkStart w:id="44" w:name="выполнение-лабораторной-работы"/>
     <w:p>
       <w:pPr>
         <w:pStyle w:val="Heading1"/>
@@ -861,66 +861,150 @@
         <w:pStyle w:val="FirstParagraph"/>
       </w:pPr>
       <w:r>
-        <w:t xml:space="preserve"> </w:t>
-      </w:r>
-      <w:r>
-        <w:t xml:space="preserve">(Рис 5)</w:t>
-      </w:r>
-    </w:p>
-    <w:p>
-      <w:pPr>
-        <w:pStyle w:val="Compact"/>
-        <w:numPr>
-          <w:ilvl w:val="0"/>
-          <w:numId w:val="1007"/>
-        </w:numPr>
-      </w:pPr>
-      <w:r>
-        <w:t xml:space="preserve">Загрузить файлы на гитхаб (См Рис 6)</w:t>
-      </w:r>
-    </w:p>
-    <w:p>
-      <w:pPr>
-        <w:pStyle w:val="FirstParagraph"/>
-      </w:pPr>
-      <w:r>
-        <w:br/>
-      </w:r>
-      <w:r>
-        <w:t xml:space="preserve">(Рис 6)</w:t>
-      </w:r>
-    </w:p>
-    <w:p>
-      <w:pPr>
-        <w:pStyle w:val="Compact"/>
-        <w:numPr>
-          <w:ilvl w:val="0"/>
-          <w:numId w:val="1008"/>
-        </w:numPr>
-      </w:pPr>
-      <w:r>
-        <w:t xml:space="preserve">Выполнить самостоятельную работу (См Рис 7)</w:t>
-      </w:r>
-      <w:r>
-        <w:t xml:space="preserve"> </w:t>
-      </w:r>
-      <w:r>
         <w:drawing>
           <wp:inline>
-            <wp:extent cx="5334000" cy="2485879"/>
+            <wp:extent cx="5334000" cy="2616418"/>
             <wp:effectExtent b="0" l="0" r="0" t="0"/>
-            <wp:docPr descr="самост.р" title="" id="36" name="Picture"/>
+            <wp:docPr descr="Компеляция отчета" title="" id="36" name="Picture"/>
             <a:graphic>
               <a:graphicData uri="http://schemas.openxmlformats.org/drawingml/2006/picture">
                 <pic:pic>
                   <pic:nvPicPr>
-                    <pic:cNvPr descr="image/самост.р.png" id="37" name="Picture"/>
+                    <pic:cNvPr descr="image/Компеляция%20отчета.png" id="37" name="Picture"/>
                     <pic:cNvPicPr>
                       <a:picLocks noChangeArrowheads="1" noChangeAspect="1"/>
                     </pic:cNvPicPr>
                   </pic:nvPicPr>
                   <pic:blipFill>
                     <a:blip r:embed="rId35"/>
+                    <a:stretch>
+                      <a:fillRect/>
+                    </a:stretch>
+                  </pic:blipFill>
+                  <pic:spPr bwMode="auto">
+                    <a:xfrm>
+                      <a:off x="0" y="0"/>
+                      <a:ext cx="5334000" cy="2616418"/>
+                    </a:xfrm>
+                    <a:prstGeom prst="rect">
+                      <a:avLst/>
+                    </a:prstGeom>
+                    <a:noFill/>
+                    <a:ln w="9525">
+                      <a:noFill/>
+                      <a:headEnd/>
+                      <a:tailEnd/>
+                    </a:ln>
+                  </pic:spPr>
+                </pic:pic>
+              </a:graphicData>
+            </a:graphic>
+          </wp:inline>
+        </w:drawing>
+      </w:r>
+      <w:r>
+        <w:t xml:space="preserve"> </w:t>
+      </w:r>
+      <w:r>
+        <w:t xml:space="preserve">Компеляция отчета(Рис 5)</w:t>
+      </w:r>
+    </w:p>
+    <w:p>
+      <w:pPr>
+        <w:pStyle w:val="Compact"/>
+        <w:numPr>
+          <w:ilvl w:val="0"/>
+          <w:numId w:val="1007"/>
+        </w:numPr>
+      </w:pPr>
+      <w:r>
+        <w:t xml:space="preserve">Загрузить файлы на гитхаб (См Рис 6)</w:t>
+      </w:r>
+    </w:p>
+    <w:p>
+      <w:pPr>
+        <w:pStyle w:val="FirstParagraph"/>
+      </w:pPr>
+      <w:r>
+        <w:drawing>
+          <wp:inline>
+            <wp:extent cx="5334000" cy="2800580"/>
+            <wp:effectExtent b="0" l="0" r="0" t="0"/>
+            <wp:docPr descr="Гитхаб" title="" id="39" name="Picture"/>
+            <a:graphic>
+              <a:graphicData uri="http://schemas.openxmlformats.org/drawingml/2006/picture">
+                <pic:pic>
+                  <pic:nvPicPr>
+                    <pic:cNvPr descr="image/Гитхаб.png" id="40" name="Picture"/>
+                    <pic:cNvPicPr>
+                      <a:picLocks noChangeArrowheads="1" noChangeAspect="1"/>
+                    </pic:cNvPicPr>
+                  </pic:nvPicPr>
+                  <pic:blipFill>
+                    <a:blip r:embed="rId38"/>
+                    <a:stretch>
+                      <a:fillRect/>
+                    </a:stretch>
+                  </pic:blipFill>
+                  <pic:spPr bwMode="auto">
+                    <a:xfrm>
+                      <a:off x="0" y="0"/>
+                      <a:ext cx="5334000" cy="2800580"/>
+                    </a:xfrm>
+                    <a:prstGeom prst="rect">
+                      <a:avLst/>
+                    </a:prstGeom>
+                    <a:noFill/>
+                    <a:ln w="9525">
+                      <a:noFill/>
+                      <a:headEnd/>
+                      <a:tailEnd/>
+                    </a:ln>
+                  </pic:spPr>
+                </pic:pic>
+              </a:graphicData>
+            </a:graphic>
+          </wp:inline>
+        </w:drawing>
+      </w:r>
+      <w:r>
+        <w:br/>
+      </w:r>
+      <w:r>
+        <w:t xml:space="preserve">Гитхаб(Рис 6)</w:t>
+      </w:r>
+    </w:p>
+    <w:p>
+      <w:pPr>
+        <w:pStyle w:val="Compact"/>
+        <w:numPr>
+          <w:ilvl w:val="0"/>
+          <w:numId w:val="1008"/>
+        </w:numPr>
+      </w:pPr>
+      <w:r>
+        <w:t xml:space="preserve">Выполнить самостоятельную работу (См Рис 7)</w:t>
+      </w:r>
+      <w:r>
+        <w:t xml:space="preserve"> </w:t>
+      </w:r>
+      <w:r>
+        <w:drawing>
+          <wp:inline>
+            <wp:extent cx="5334000" cy="2485879"/>
+            <wp:effectExtent b="0" l="0" r="0" t="0"/>
+            <wp:docPr descr="самост.р" title="" id="42" name="Picture"/>
+            <a:graphic>
+              <a:graphicData uri="http://schemas.openxmlformats.org/drawingml/2006/picture">
+                <pic:pic>
+                  <pic:nvPicPr>
+                    <pic:cNvPr descr="image/самост.р.png" id="43" name="Picture"/>
+                    <pic:cNvPicPr>
+                      <a:picLocks noChangeArrowheads="1" noChangeAspect="1"/>
+                    </pic:cNvPicPr>
+                  </pic:nvPicPr>
+                  <pic:blipFill>
+                    <a:blip r:embed="rId41"/>
                     <a:stretch>
                       <a:fillRect/>
                     </a:stretch>
@@ -953,8 +1037,8 @@
         <w:t xml:space="preserve">Самостоятельная работа (Рис 7)</w:t>
       </w:r>
     </w:p>
-    <w:bookmarkEnd w:id="38"/>
-    <w:bookmarkStart w:id="39" w:name="выводы"/>
+    <w:bookmarkEnd w:id="44"/>
+    <w:bookmarkStart w:id="45" w:name="выводы"/>
     <w:p>
       <w:pPr>
         <w:pStyle w:val="Heading1"/>
@@ -971,8 +1055,8 @@
         <w:t xml:space="preserve">В процессе выполнения работы,я ознакомилась с языковой разметкой Markdown и выполнила задания в соответствии с лабораторной работой.</w:t>
       </w:r>
     </w:p>
-    <w:bookmarkEnd w:id="39"/>
-    <w:bookmarkStart w:id="41" w:name="список-литературы"/>
+    <w:bookmarkEnd w:id="45"/>
+    <w:bookmarkStart w:id="47" w:name="список-литературы"/>
     <w:p>
       <w:pPr>
         <w:pStyle w:val="Heading1"/>
@@ -1227,9 +1311,9 @@
         <w:t xml:space="preserve">Питер, 2015. — 1120 с. — (Классика Computer Science).</w:t>
       </w:r>
     </w:p>
-    <w:bookmarkStart w:id="40" w:name="refs"/>
-    <w:bookmarkEnd w:id="40"/>
-    <w:bookmarkEnd w:id="41"/>
+    <w:bookmarkStart w:id="46" w:name="refs"/>
+    <w:bookmarkEnd w:id="46"/>
+    <w:bookmarkEnd w:id="47"/>
     <w:sectPr/>
   </w:body>
 </w:document>

</xml_diff>